<commit_message>
Thêm poster và slide
</commit_message>
<xml_diff>
--- a/Báo cáo đồ án NCKH.docx
+++ b/Báo cáo đồ án NCKH.docx
@@ -5891,7 +5891,19 @@
         <w:spacing w:line="360" w:lineRule="auto"/>
       </w:pPr>
       <w:r>
-        <w:t>Trong bài toán phân loại, đặc biệt là phát hiện spam dựa trên dữ liệu bạn cung cấp (Naive Bayes, SVM, KNN, Neural Network), các phần mềm và công cụ phổ biến được sử dụng bao gồm các thư viện lập trình mạnh mẽ hỗ trợ học máy và học sâu.Với Python là ngôn ngữ chính, nhờ tính linh hoạt và cộng đồng hỗ trợ rộng lớn. Thư viện scikit-learn được sử dụng rộng rãi để triển khai các thuật toán như Naive Bayes (Gaussian NB, Multinomial NB), SVM, và KNN. Scikit-learn cung cấp các công cụ tiền xử lý dữ liệu (chuẩn hóa, mã hóa), huấn luyện mô hình, và đánh giá hiệu suất (Accuracy, Precision, Recall) một cách dễ dàng.</w:t>
+        <w:t xml:space="preserve">Trong bài toán phân loại, đặc biệt là phát hiện spam dựa trên dữ liệu </w:t>
+      </w:r>
+      <w:r>
+        <w:t>ta</w:t>
+      </w:r>
+      <w:r>
+        <w:t xml:space="preserve"> </w:t>
+      </w:r>
+      <w:r>
+        <w:t>có được</w:t>
+      </w:r>
+      <w:r>
+        <w:t xml:space="preserve"> (Naive Bayes, SVM, KNN, Neural Network), các phần mềm và công cụ phổ biến được sử dụng bao gồm các thư viện lập trình mạnh mẽ hỗ trợ học máy và học sâu.Với Python là ngôn ngữ chính, nhờ tính linh hoạt và cộng đồng hỗ trợ rộng lớn. Thư viện scikit-learn được sử dụng rộng rãi để triển khai các thuật toán như Naive Bayes (Gaussian NB, Multinomial NB), SVM, và KNN. Scikit-learn cung cấp các công cụ tiền xử lý dữ liệu (chuẩn hóa, mã hóa), huấn luyện mô hình, và đánh giá hiệu suất (Accuracy, Precision, Recall) một cách dễ dàng.</w:t>
       </w:r>
     </w:p>
     <w:p>
@@ -11897,21 +11909,6 @@
 </file>
 
 <file path=customXml/item1.xml><?xml version="1.0" encoding="utf-8"?>
-<p:properties xmlns:p="http://schemas.microsoft.com/office/2006/metadata/properties" xmlns:xsi="http://www.w3.org/2001/XMLSchema-instance" xmlns:pc="http://schemas.microsoft.com/office/infopath/2007/PartnerControls">
-  <documentManagement/>
-</p:properties>
-</file>
-
-<file path=customXml/item2.xml><?xml version="1.0" encoding="utf-8"?>
-<?mso-contentType ?>
-<FormTemplates xmlns="http://schemas.microsoft.com/sharepoint/v3/contenttype/forms">
-  <Display>DocumentLibraryForm</Display>
-  <Edit>DocumentLibraryForm</Edit>
-  <New>DocumentLibraryForm</New>
-</FormTemplates>
-</file>
-
-<file path=customXml/item3.xml><?xml version="1.0" encoding="utf-8"?>
 <ct:contentTypeSchema xmlns:ct="http://schemas.microsoft.com/office/2006/metadata/contentType" xmlns:ma="http://schemas.microsoft.com/office/2006/metadata/properties/metaAttributes" ct:_="" ma:_="" ma:contentTypeName="Document" ma:contentTypeID="0x010100E19F3B1A1FFEC146811F14B35AC1E625" ma:contentTypeVersion="5" ma:contentTypeDescription="Create a new document." ma:contentTypeScope="" ma:versionID="6ab336b13fcab044cef63d236776e8bc">
   <xsd:schema xmlns:xsd="http://www.w3.org/2001/XMLSchema" xmlns:xs="http://www.w3.org/2001/XMLSchema" xmlns:p="http://schemas.microsoft.com/office/2006/metadata/properties" xmlns:ns3="d5fa3c30-ed34-46a0-bafb-d7bbd0afa807" targetNamespace="http://schemas.microsoft.com/office/2006/metadata/properties" ma:root="true" ma:fieldsID="04baed60775bd95df08265a3babc241e" ns3:_="">
     <xsd:import namespace="d5fa3c30-ed34-46a0-bafb-d7bbd0afa807"/>
@@ -12061,28 +12058,26 @@
 </ct:contentTypeSchema>
 </file>
 
+<file path=customXml/item2.xml><?xml version="1.0" encoding="utf-8"?>
+<?mso-contentType ?>
+<FormTemplates xmlns="http://schemas.microsoft.com/sharepoint/v3/contenttype/forms">
+  <Display>DocumentLibraryForm</Display>
+  <Edit>DocumentLibraryForm</Edit>
+  <New>DocumentLibraryForm</New>
+</FormTemplates>
+</file>
+
+<file path=customXml/item3.xml><?xml version="1.0" encoding="utf-8"?>
+<p:properties xmlns:p="http://schemas.microsoft.com/office/2006/metadata/properties" xmlns:xsi="http://www.w3.org/2001/XMLSchema-instance" xmlns:pc="http://schemas.microsoft.com/office/infopath/2007/PartnerControls">
+  <documentManagement/>
+</p:properties>
+</file>
+
 <file path=customXml/item4.xml><?xml version="1.0" encoding="utf-8"?>
 <b:Sources xmlns:b="http://schemas.openxmlformats.org/officeDocument/2006/bibliography" xmlns="http://schemas.openxmlformats.org/officeDocument/2006/bibliography" SelectedStyle="\APASixthEditionOfficeOnline.xsl" StyleName="APA" Version="6"/>
 </file>
 
 <file path=customXml/itemProps1.xml><?xml version="1.0" encoding="utf-8"?>
-<ds:datastoreItem xmlns:ds="http://schemas.openxmlformats.org/officeDocument/2006/customXml" ds:itemID="{4F477A34-1AE4-4E98-BFE5-968F43D19EF6}">
-  <ds:schemaRefs>
-    <ds:schemaRef ds:uri="http://schemas.microsoft.com/office/2006/metadata/properties"/>
-    <ds:schemaRef ds:uri="http://schemas.microsoft.com/office/infopath/2007/PartnerControls"/>
-  </ds:schemaRefs>
-</ds:datastoreItem>
-</file>
-
-<file path=customXml/itemProps2.xml><?xml version="1.0" encoding="utf-8"?>
-<ds:datastoreItem xmlns:ds="http://schemas.openxmlformats.org/officeDocument/2006/customXml" ds:itemID="{A0E3F818-240C-4306-AF12-111BBD6E9C88}">
-  <ds:schemaRefs>
-    <ds:schemaRef ds:uri="http://schemas.microsoft.com/sharepoint/v3/contenttype/forms"/>
-  </ds:schemaRefs>
-</ds:datastoreItem>
-</file>
-
-<file path=customXml/itemProps3.xml><?xml version="1.0" encoding="utf-8"?>
 <ds:datastoreItem xmlns:ds="http://schemas.openxmlformats.org/officeDocument/2006/customXml" ds:itemID="{61079245-0A37-49E3-B10E-38E1D8CE49EB}">
   <ds:schemaRefs>
     <ds:schemaRef ds:uri="http://schemas.microsoft.com/office/2006/metadata/contentType"/>
@@ -12100,6 +12095,23 @@
 </ds:datastoreItem>
 </file>
 
+<file path=customXml/itemProps2.xml><?xml version="1.0" encoding="utf-8"?>
+<ds:datastoreItem xmlns:ds="http://schemas.openxmlformats.org/officeDocument/2006/customXml" ds:itemID="{A0E3F818-240C-4306-AF12-111BBD6E9C88}">
+  <ds:schemaRefs>
+    <ds:schemaRef ds:uri="http://schemas.microsoft.com/sharepoint/v3/contenttype/forms"/>
+  </ds:schemaRefs>
+</ds:datastoreItem>
+</file>
+
+<file path=customXml/itemProps3.xml><?xml version="1.0" encoding="utf-8"?>
+<ds:datastoreItem xmlns:ds="http://schemas.openxmlformats.org/officeDocument/2006/customXml" ds:itemID="{4F477A34-1AE4-4E98-BFE5-968F43D19EF6}">
+  <ds:schemaRefs>
+    <ds:schemaRef ds:uri="http://schemas.microsoft.com/office/2006/metadata/properties"/>
+    <ds:schemaRef ds:uri="http://schemas.microsoft.com/office/infopath/2007/PartnerControls"/>
+  </ds:schemaRefs>
+</ds:datastoreItem>
+</file>
+
 <file path=customXml/itemProps4.xml><?xml version="1.0" encoding="utf-8"?>
 <ds:datastoreItem xmlns:ds="http://schemas.openxmlformats.org/officeDocument/2006/customXml" ds:itemID="{CC11E4EA-65E3-4FEA-9AB6-5D7B9F082692}">
   <ds:schemaRefs>

</xml_diff>